<commit_message>
updatee undone list and book hotel
</commit_message>
<xml_diff>
--- a/TravelolaReview.docx
+++ b/TravelolaReview.docx
@@ -310,7 +310,7 @@
               </wp:anchor>
             </w:drawing>
           </mc:Choice>
-          <mc:Fallback xmlns:sl="http://schemas.openxmlformats.org/schemaLibrary/2006/main" xmlns:a="http://schemas.openxmlformats.org/drawingml/2006/main" xmlns:pic="http://schemas.openxmlformats.org/drawingml/2006/picture" xmlns:c="http://schemas.openxmlformats.org/drawingml/2006/chart" xmlns:lc="http://schemas.openxmlformats.org/drawingml/2006/lockedCanvas" xmlns:dgm="http://schemas.openxmlformats.org/drawingml/2006/diagram">
+          <mc:Fallback xmlns:dgm="http://schemas.openxmlformats.org/drawingml/2006/diagram" xmlns:lc="http://schemas.openxmlformats.org/drawingml/2006/lockedCanvas" xmlns:c="http://schemas.openxmlformats.org/drawingml/2006/chart" xmlns:pic="http://schemas.openxmlformats.org/drawingml/2006/picture" xmlns:a="http://schemas.openxmlformats.org/drawingml/2006/main" xmlns:sl="http://schemas.openxmlformats.org/schemaLibrary/2006/main">
             <w:drawing>
               <wp:anchor allowOverlap="1" behindDoc="0" distB="0" distT="0" distL="114300" distR="114300" hidden="0" layoutInCell="1" locked="0" relativeHeight="0" simplePos="0">
                 <wp:simplePos x="0" y="0"/>
@@ -1145,7 +1145,6 @@
           <w:docPartUnique/>
         </w:docPartObj>
       </w:sdtPr>
-      <w:sdtEndPr/>
       <w:sdtContent>
         <w:p>
           <w:pPr>
@@ -12172,49 +12171,21 @@
     </w:p>
     <w:p>
       <w:pPr>
-        <w:spacing w:after="0" w:line="240" w:lineRule="auto"/>
-        <w:rPr>
-          <w:rFonts w:ascii="Times New Roman" w:eastAsia="Times New Roman" w:hAnsi="Times New Roman" w:cs="Times New Roman"/>
-          <w:sz w:val="24"/>
-          <w:szCs w:val="24"/>
+        <w:jc w:val="center"/>
+        <w:rPr>
+          <w:rFonts w:ascii="Times New Roman" w:eastAsia="Times New Roman" w:hAnsi="Times New Roman" w:cs="Times New Roman"/>
         </w:rPr>
       </w:pPr>
       <w:r>
         <w:rPr>
           <w:rFonts w:ascii="Times New Roman" w:eastAsia="Times New Roman" w:hAnsi="Times New Roman" w:cs="Times New Roman"/>
-          <w:sz w:val="24"/>
-          <w:szCs w:val="24"/>
-        </w:rPr>
-        <w:fldChar w:fldCharType="begin"/>
-      </w:r>
-      <w:r>
-        <w:rPr>
-          <w:rFonts w:ascii="Times New Roman" w:eastAsia="Times New Roman" w:hAnsi="Times New Roman" w:cs="Times New Roman"/>
-          <w:sz w:val="24"/>
-          <w:szCs w:val="24"/>
-        </w:rPr>
-        <w:instrText xml:space="preserve"> INCLUDEPICTURE "https://1.bp.blogspot.com/-tgigGwrUS_w/YERSui2Ha2I/AAAAAAAAInE/IB0uRSb0pQQwDNONFkFmdkHx6ksqS9NUQCLcBGAsYHQ/w1200-h630-p-k-no-nu/Slide4.PNG" \* MERGEFORMATINET </w:instrText>
-      </w:r>
-      <w:r>
-        <w:rPr>
-          <w:rFonts w:ascii="Times New Roman" w:eastAsia="Times New Roman" w:hAnsi="Times New Roman" w:cs="Times New Roman"/>
-          <w:sz w:val="24"/>
-          <w:szCs w:val="24"/>
-        </w:rPr>
-        <w:fldChar w:fldCharType="separate"/>
-      </w:r>
-      <w:r>
-        <w:rPr>
-          <w:rFonts w:ascii="Times New Roman" w:eastAsia="Times New Roman" w:hAnsi="Times New Roman" w:cs="Times New Roman"/>
           <w:noProof/>
-          <w:sz w:val="24"/>
-          <w:szCs w:val="24"/>
         </w:rPr>
         <w:drawing>
           <wp:inline distT="0" distB="0" distL="0" distR="0">
-            <wp:extent cx="5943600" cy="3121660"/>
-            <wp:effectExtent l="0" t="0" r="0" b="2540"/>
-            <wp:docPr id="2" name="Picture 2" descr="REST API Tutorial"/>
+            <wp:extent cx="4242816" cy="6015000"/>
+            <wp:effectExtent l="0" t="0" r="0" b="5080"/>
+            <wp:docPr id="3" name="Picture 3"/>
             <wp:cNvGraphicFramePr>
               <a:graphicFrameLocks xmlns:a="http://schemas.openxmlformats.org/drawingml/2006/main" noChangeAspect="1"/>
             </wp:cNvGraphicFramePr>
@@ -12222,10 +12193,8 @@
               <a:graphicData uri="http://schemas.openxmlformats.org/drawingml/2006/picture">
                 <pic:pic xmlns:pic="http://schemas.openxmlformats.org/drawingml/2006/picture">
                   <pic:nvPicPr>
-                    <pic:cNvPr id="0" name="Picture 1" descr="REST API Tutorial"/>
-                    <pic:cNvPicPr>
-                      <a:picLocks noChangeAspect="1" noChangeArrowheads="1"/>
-                    </pic:cNvPicPr>
+                    <pic:cNvPr id="3" name="Screen Shot 2022-06-24 at 08.46.51.png"/>
+                    <pic:cNvPicPr/>
                   </pic:nvPicPr>
                   <pic:blipFill>
                     <a:blip r:embed="rId29">
@@ -12235,23 +12204,18 @@
                         </a:ext>
                       </a:extLst>
                     </a:blip>
-                    <a:srcRect/>
                     <a:stretch>
                       <a:fillRect/>
                     </a:stretch>
                   </pic:blipFill>
-                  <pic:spPr bwMode="auto">
+                  <pic:spPr>
                     <a:xfrm>
                       <a:off x="0" y="0"/>
-                      <a:ext cx="5943600" cy="3121660"/>
+                      <a:ext cx="4242816" cy="6015000"/>
                     </a:xfrm>
                     <a:prstGeom prst="rect">
                       <a:avLst/>
                     </a:prstGeom>
-                    <a:noFill/>
-                    <a:ln>
-                      <a:noFill/>
-                    </a:ln>
                   </pic:spPr>
                 </pic:pic>
               </a:graphicData>
@@ -12259,46 +12223,8 @@
           </wp:inline>
         </w:drawing>
       </w:r>
-      <w:r>
-        <w:rPr>
-          <w:rFonts w:ascii="Times New Roman" w:eastAsia="Times New Roman" w:hAnsi="Times New Roman" w:cs="Times New Roman"/>
-          <w:sz w:val="24"/>
-          <w:szCs w:val="24"/>
-        </w:rPr>
-        <w:fldChar w:fldCharType="end"/>
-      </w:r>
-    </w:p>
-    <w:p>
-      <w:pPr>
-        <w:jc w:val="center"/>
-        <w:rPr>
-          <w:rFonts w:ascii="Times New Roman" w:eastAsia="Times New Roman" w:hAnsi="Times New Roman" w:cs="Times New Roman"/>
-        </w:rPr>
-      </w:pPr>
       <w:bookmarkStart w:id="17" w:name="_GoBack"/>
       <w:bookmarkEnd w:id="17"/>
-    </w:p>
-    <w:p>
-      <w:pPr>
-        <w:jc w:val="center"/>
-        <w:rPr>
-          <w:rFonts w:ascii="Times New Roman" w:eastAsia="Times New Roman" w:hAnsi="Times New Roman" w:cs="Times New Roman"/>
-        </w:rPr>
-      </w:pPr>
-    </w:p>
-    <w:p>
-      <w:pPr>
-        <w:rPr>
-          <w:rFonts w:ascii="Times New Roman" w:eastAsia="Times New Roman" w:hAnsi="Times New Roman" w:cs="Times New Roman"/>
-        </w:rPr>
-      </w:pPr>
-    </w:p>
-    <w:p>
-      <w:pPr>
-        <w:rPr>
-          <w:rFonts w:ascii="Times New Roman" w:eastAsia="Times New Roman" w:hAnsi="Times New Roman" w:cs="Times New Roman"/>
-        </w:rPr>
-      </w:pPr>
     </w:p>
     <w:p>
       <w:pPr>
@@ -12367,7 +12293,6 @@
           <w:rFonts w:ascii="Times New Roman" w:eastAsia="Times New Roman" w:hAnsi="Times New Roman" w:cs="Times New Roman"/>
           <w:noProof/>
         </w:rPr>
-        <w:lastRenderedPageBreak/>
         <w:drawing>
           <wp:inline distT="0" distB="0" distL="0" distR="0">
             <wp:extent cx="5843551" cy="3324225"/>
@@ -18551,6 +18476,7 @@
         <w:rPr>
           <w:noProof/>
         </w:rPr>
+        <w:lastRenderedPageBreak/>
         <w:drawing>
           <wp:anchor distT="0" distB="0" distL="114300" distR="114300" simplePos="0" relativeHeight="251676672" behindDoc="0" locked="0" layoutInCell="1" hidden="0" allowOverlap="1">
             <wp:simplePos x="0" y="0"/>
@@ -18754,6 +18680,7 @@
           <w:sz w:val="24"/>
           <w:szCs w:val="24"/>
         </w:rPr>
+        <w:lastRenderedPageBreak/>
         <w:t>Hotel Feedback</w:t>
       </w:r>
       <w:r>
@@ -18983,6 +18910,7 @@
           <w:sz w:val="24"/>
           <w:szCs w:val="24"/>
         </w:rPr>
+        <w:lastRenderedPageBreak/>
         <w:t>Room</w:t>
       </w:r>
       <w:r>
@@ -19188,6 +19116,7 @@
           <w:sz w:val="24"/>
           <w:szCs w:val="24"/>
         </w:rPr>
+        <w:lastRenderedPageBreak/>
         <w:t>Province</w:t>
       </w:r>
       <w:r>
@@ -19943,6 +19872,7 @@
           <w:rFonts w:ascii="Times New Roman" w:eastAsia="Times New Roman" w:hAnsi="Times New Roman" w:cs="Times New Roman"/>
           <w:b/>
         </w:rPr>
+        <w:lastRenderedPageBreak/>
         <w:t>TABLE DESIGN</w:t>
       </w:r>
     </w:p>
@@ -21594,6 +21524,7 @@
         <w:rPr>
           <w:rFonts w:ascii="Times New Roman" w:eastAsia="Times New Roman" w:hAnsi="Times New Roman" w:cs="Times New Roman"/>
         </w:rPr>
+        <w:lastRenderedPageBreak/>
         <w:t>Table District:</w:t>
       </w:r>
     </w:p>
@@ -24215,6 +24146,7 @@
                 <w:rFonts w:ascii="Times New Roman" w:eastAsia="Times New Roman" w:hAnsi="Times New Roman" w:cs="Times New Roman"/>
                 <w:color w:val="000000"/>
               </w:rPr>
+              <w:lastRenderedPageBreak/>
               <w:t>(150)</w:t>
             </w:r>
           </w:p>
@@ -24238,6 +24170,7 @@
                 <w:rFonts w:ascii="Times New Roman" w:eastAsia="Times New Roman" w:hAnsi="Times New Roman" w:cs="Times New Roman"/>
                 <w:color w:val="000000"/>
               </w:rPr>
+              <w:lastRenderedPageBreak/>
               <w:t>No</w:t>
             </w:r>
           </w:p>
@@ -27737,6 +27670,7 @@
                 <w:b/>
                 <w:color w:val="000000"/>
               </w:rPr>
+              <w:lastRenderedPageBreak/>
               <w:t>Field Name</w:t>
             </w:r>
           </w:p>
@@ -31776,6 +31710,7 @@
                 <w:rFonts w:ascii="Times New Roman" w:eastAsia="Times New Roman" w:hAnsi="Times New Roman" w:cs="Times New Roman"/>
                 <w:color w:val="000000"/>
               </w:rPr>
+              <w:lastRenderedPageBreak/>
               <w:t>varying (255)</w:t>
             </w:r>
           </w:p>
@@ -31799,6 +31734,7 @@
                 <w:rFonts w:ascii="Times New Roman" w:eastAsia="Times New Roman" w:hAnsi="Times New Roman" w:cs="Times New Roman"/>
                 <w:color w:val="000000"/>
               </w:rPr>
+              <w:lastRenderedPageBreak/>
               <w:t>No</w:t>
             </w:r>
           </w:p>
@@ -35357,6 +35293,7 @@
                 <w:sz w:val="24"/>
                 <w:szCs w:val="24"/>
               </w:rPr>
+              <w:lastRenderedPageBreak/>
               <w:t>Ward</w:t>
             </w:r>
           </w:p>
@@ -36523,6 +36460,7 @@
           <w:rFonts w:ascii="Times New Roman" w:eastAsia="Times New Roman" w:hAnsi="Times New Roman" w:cs="Times New Roman"/>
           <w:b/>
         </w:rPr>
+        <w:lastRenderedPageBreak/>
         <w:t>Site Maps</w:t>
       </w:r>
     </w:p>
@@ -36703,6 +36641,7 @@
         <w:rPr>
           <w:rFonts w:ascii="Times New Roman" w:eastAsia="Times New Roman" w:hAnsi="Times New Roman" w:cs="Times New Roman"/>
         </w:rPr>
+        <w:lastRenderedPageBreak/>
         <w:t xml:space="preserve">III.   Admin: </w:t>
       </w:r>
     </w:p>
@@ -38447,6 +38386,7 @@
                 <w:rFonts w:ascii="Times New Roman" w:eastAsia="Times New Roman" w:hAnsi="Times New Roman" w:cs="Times New Roman"/>
                 <w:b/>
               </w:rPr>
+              <w:lastRenderedPageBreak/>
               <w:t xml:space="preserve">Date: </w:t>
             </w:r>
             <w:r>
@@ -46998,7 +46938,7 @@
 </file>
 
 <file path=customXml/itemProps2.xml><?xml version="1.0" encoding="utf-8"?>
-<ds:datastoreItem xmlns:ds="http://schemas.openxmlformats.org/officeDocument/2006/customXml" ds:itemID="{ABD77064-3EE7-0847-83A4-73D4AB2785B0}">
+<ds:datastoreItem xmlns:ds="http://schemas.openxmlformats.org/officeDocument/2006/customXml" ds:itemID="{C01C8BA3-5C70-3447-A5C0-D9A843F01486}">
   <ds:schemaRefs>
     <ds:schemaRef ds:uri="http://schemas.openxmlformats.org/officeDocument/2006/bibliography"/>
   </ds:schemaRefs>

</xml_diff>